<commit_message>
Created basic database for testing
</commit_message>
<xml_diff>
--- a/BetterDayPlan.docx
+++ b/BetterDayPlan.docx
@@ -411,6 +411,7 @@
       </w:pPr>
       <w:r>
         <w:rPr>
+          <w:noProof/>
           <w:sz w:val="32"/>
           <w:szCs w:val="32"/>
         </w:rPr>
@@ -473,23 +474,7 @@
           <w:sz w:val="32"/>
           <w:szCs w:val="32"/>
         </w:rPr>
-        <w:t xml:space="preserve"> </w:t>
-      </w:r>
-      <w:proofErr w:type="spellStart"/>
-      <w:r>
-        <w:rPr>
-          <w:sz w:val="32"/>
-          <w:szCs w:val="32"/>
-        </w:rPr>
-        <w:t>page</w:t>
-      </w:r>
-      <w:proofErr w:type="spellEnd"/>
-      <w:r>
-        <w:rPr>
-          <w:sz w:val="32"/>
-          <w:szCs w:val="32"/>
-        </w:rPr>
-        <w:t>:</w:t>
+        <w:t xml:space="preserve"> page:</w:t>
       </w:r>
     </w:p>
     <w:p>
@@ -502,6 +487,7 @@
       </w:pPr>
       <w:r>
         <w:rPr>
+          <w:noProof/>
           <w:sz w:val="32"/>
           <w:szCs w:val="32"/>
         </w:rPr>
@@ -541,6 +527,75 @@
           </wp:inline>
         </w:drawing>
       </w:r>
+    </w:p>
+    <w:p>
+      <w:pPr>
+        <w:ind w:left="360"/>
+        <w:rPr>
+          <w:sz w:val="32"/>
+          <w:szCs w:val="32"/>
+        </w:rPr>
+      </w:pPr>
+    </w:p>
+    <w:p>
+      <w:pPr>
+        <w:ind w:left="360"/>
+        <w:rPr>
+          <w:sz w:val="32"/>
+          <w:szCs w:val="32"/>
+        </w:rPr>
+      </w:pPr>
+    </w:p>
+    <w:p>
+      <w:pPr>
+        <w:ind w:left="360"/>
+        <w:rPr>
+          <w:sz w:val="32"/>
+          <w:szCs w:val="32"/>
+        </w:rPr>
+      </w:pPr>
+    </w:p>
+    <w:p>
+      <w:pPr>
+        <w:ind w:left="360"/>
+        <w:rPr>
+          <w:sz w:val="32"/>
+          <w:szCs w:val="32"/>
+        </w:rPr>
+      </w:pPr>
+      <w:r>
+        <w:rPr>
+          <w:sz w:val="32"/>
+          <w:szCs w:val="32"/>
+        </w:rPr>
+        <w:lastRenderedPageBreak/>
+        <w:t xml:space="preserve">Notes </w:t>
+      </w:r>
+      <w:proofErr w:type="spellStart"/>
+      <w:r>
+        <w:rPr>
+          <w:sz w:val="32"/>
+          <w:szCs w:val="32"/>
+        </w:rPr>
+        <w:t>page</w:t>
+      </w:r>
+      <w:proofErr w:type="spellEnd"/>
+      <w:r>
+        <w:rPr>
+          <w:sz w:val="32"/>
+          <w:szCs w:val="32"/>
+        </w:rPr>
+        <w:t>:</w:t>
+      </w:r>
+    </w:p>
+    <w:p>
+      <w:pPr>
+        <w:ind w:left="360"/>
+        <w:rPr>
+          <w:sz w:val="32"/>
+          <w:szCs w:val="32"/>
+        </w:rPr>
+      </w:pPr>
     </w:p>
     <w:p>
       <w:pPr>

</xml_diff>